<commit_message>
[DEV] New Training Plan Template
</commit_message>
<xml_diff>
--- a/TrainerLab/Templates/TrainingPlan.docx
+++ b/TrainerLab/Templates/TrainingPlan.docx
@@ -3,13 +3,30 @@
 <w:document xmlns:wpc="http://schemas.microsoft.com/office/word/2010/wordprocessingCanvas" xmlns:cx="http://schemas.microsoft.com/office/drawing/2014/chartex" xmlns:cx1="http://schemas.microsoft.com/office/drawing/2015/9/8/chartex" xmlns:cx2="http://schemas.microsoft.com/office/drawing/2015/10/21/chartex" xmlns:cx3="http://schemas.microsoft.com/office/drawing/2016/5/9/chartex" xmlns:cx4="http://schemas.microsoft.com/office/drawing/2016/5/10/chartex" xmlns:cx5="http://schemas.microsoft.com/office/drawing/2016/5/11/chartex" xmlns:cx6="http://schemas.microsoft.com/office/drawing/2016/5/12/chartex" xmlns:cx7="http://schemas.microsoft.com/office/drawing/2016/5/13/chartex" xmlns:cx8="http://schemas.microsoft.com/office/drawing/2016/5/14/chartex" xmlns:mc="http://schemas.openxmlformats.org/markup-compatibility/2006" xmlns:aink="http://schemas.microsoft.com/office/drawing/2016/ink" xmlns:am3d="http://schemas.microsoft.com/office/drawing/2017/model3d" xmlns:o="urn:schemas-microsoft-com:office:office" xmlns:oel="http://schemas.microsoft.com/office/2019/extlst" xmlns:r="http://schemas.openxmlformats.org/officeDocument/2006/relationships" xmlns:m="http://schemas.openxmlformats.org/officeDocument/2006/math" xmlns:v="urn:schemas-microsoft-com:vml" xmlns:wp14="http://schemas.microsoft.com/office/word/2010/wordprocessingDrawing" xmlns:wp="http://schemas.openxmlformats.org/drawingml/2006/wordprocessingDrawing" xmlns:w10="urn:schemas-microsoft-com:office:word" xmlns:w="http://schemas.openxmlformats.org/wordprocessingml/2006/main" xmlns:w14="http://schemas.microsoft.com/office/word/2010/wordml" xmlns:w15="http://schemas.microsoft.com/office/word/2012/wordml" xmlns:w16cex="http://schemas.microsoft.com/office/word/2018/wordml/cex" xmlns:w16cid="http://schemas.microsoft.com/office/word/2016/wordml/cid" xmlns:w16="http://schemas.microsoft.com/office/word/2018/wordml" xmlns:w16sdtdh="http://schemas.microsoft.com/office/word/2020/wordml/sdtdatahash" xmlns:w16se="http://schemas.microsoft.com/office/word/2015/wordml/symex" xmlns:wpg="http://schemas.microsoft.com/office/word/2010/wordprocessingGroup" xmlns:wpi="http://schemas.microsoft.com/office/word/2010/wordprocessingInk" xmlns:wne="http://schemas.microsoft.com/office/word/2006/wordml" xmlns:wps="http://schemas.microsoft.com/office/word/2010/wordprocessingShape" mc:Ignorable="w14 w15 w16se w16cid w16 w16cex w16sdtdh wp14">
   <w:body>
     <w:p>
+      <w:pPr>
+        <w:rPr>
+          <w:rFonts w:ascii="Arial" w:hAnsi="Arial" w:cs="Arial"/>
+        </w:rPr>
+      </w:pPr>
+    </w:p>
+    <w:p>
+      <w:pPr>
+        <w:jc w:val="right"/>
+        <w:rPr>
+          <w:rFonts w:ascii="Arial" w:hAnsi="Arial" w:cs="Arial"/>
+        </w:rPr>
+      </w:pPr>
       <w:r>
+        <w:rPr>
+          <w:rFonts w:ascii="Arial" w:hAnsi="Arial" w:cs="Arial"/>
+        </w:rPr>
         <w:t>Data: {{Date}}</w:t>
       </w:r>
     </w:p>
     <w:p>
       <w:pPr>
         <w:rPr>
+          <w:rFonts w:ascii="Arial" w:hAnsi="Arial" w:cs="Arial"/>
           <w:b/>
           <w:bCs/>
           <w:sz w:val="28"/>
@@ -18,100 +35,62 @@
       </w:pPr>
       <w:r>
         <w:rPr>
+          <w:rFonts w:ascii="Arial" w:hAnsi="Arial" w:cs="Arial"/>
           <w:b/>
           <w:bCs/>
           <w:sz w:val="28"/>
           <w:szCs w:val="28"/>
         </w:rPr>
-        <w:t>{{</w:t>
+        <w:t>{{FirstName}}</w:t>
       </w:r>
-      <w:proofErr w:type="spellStart"/>
       <w:r>
         <w:rPr>
+          <w:rFonts w:ascii="Arial" w:hAnsi="Arial" w:cs="Arial"/>
           <w:b/>
           <w:bCs/>
           <w:sz w:val="28"/>
           <w:szCs w:val="28"/>
         </w:rPr>
-        <w:t>FirstName</w:t>
+        <w:t xml:space="preserve"> </w:t>
       </w:r>
-      <w:proofErr w:type="spellEnd"/>
       <w:r>
         <w:rPr>
+          <w:rFonts w:ascii="Arial" w:hAnsi="Arial" w:cs="Arial"/>
           <w:b/>
           <w:bCs/>
           <w:sz w:val="28"/>
           <w:szCs w:val="28"/>
         </w:rPr>
-        <w:t>}}</w:t>
+        <w:t>{{LastName}}</w:t>
       </w:r>
-      <w:r>
-        <w:rPr>
+    </w:p>
+    <w:p>
+      <w:pPr>
+        <w:rPr>
+          <w:rFonts w:ascii="Arial" w:hAnsi="Arial" w:cs="Arial"/>
+        </w:rPr>
+      </w:pPr>
+    </w:p>
+    <w:p>
+      <w:pPr>
+        <w:jc w:val="center"/>
+        <w:rPr>
+          <w:rFonts w:ascii="Arial" w:hAnsi="Arial" w:cs="Arial"/>
           <w:b/>
           <w:bCs/>
-          <w:sz w:val="28"/>
-          <w:szCs w:val="28"/>
-        </w:rPr>
-        <w:t xml:space="preserve"> </w:t>
-      </w:r>
+          <w:sz w:val="44"/>
+          <w:szCs w:val="44"/>
+        </w:rPr>
+      </w:pPr>
       <w:r>
         <w:rPr>
+          <w:rFonts w:ascii="Arial" w:hAnsi="Arial" w:cs="Arial"/>
           <w:b/>
           <w:bCs/>
-          <w:sz w:val="28"/>
-          <w:szCs w:val="28"/>
-        </w:rPr>
-        <w:t>{{</w:t>
-      </w:r>
-      <w:proofErr w:type="spellStart"/>
-      <w:r>
-        <w:rPr>
-          <w:b/>
-          <w:bCs/>
-          <w:sz w:val="28"/>
-          <w:szCs w:val="28"/>
-        </w:rPr>
-        <w:t>LastName</w:t>
-      </w:r>
-      <w:proofErr w:type="spellEnd"/>
-      <w:r>
-        <w:rPr>
-          <w:b/>
-          <w:bCs/>
-          <w:sz w:val="28"/>
-          <w:szCs w:val="28"/>
-        </w:rPr>
-        <w:t>}}</w:t>
-      </w:r>
-    </w:p>
-    <w:p/>
-    <w:p>
-      <w:pPr>
-        <w:jc w:val="center"/>
-        <w:rPr>
-          <w:b/>
-          <w:bCs/>
-          <w:sz w:val="36"/>
-          <w:szCs w:val="36"/>
-        </w:rPr>
-      </w:pPr>
-      <w:r>
-        <w:rPr>
-          <w:b/>
-          <w:bCs/>
-          <w:sz w:val="36"/>
-          <w:szCs w:val="36"/>
+          <w:sz w:val="44"/>
+          <w:szCs w:val="44"/>
         </w:rPr>
         <w:t>SCHEDA: {{Name}}</w:t>
-      </w:r>
-      <w:r>
-        <w:rPr>
-          <w:b/>
-          <w:bCs/>
-          <w:sz w:val="36"/>
-          <w:szCs w:val="36"/>
-        </w:rPr>
-        <w:t xml:space="preserve"> </w:t>
       </w:r>
     </w:p>
     <w:p>
@@ -119,6 +98,9 @@
         <w:pBdr>
           <w:bottom w:val="single" w:sz="6" w:space="1" w:color="auto"/>
         </w:pBdr>
+        <w:rPr>
+          <w:rFonts w:ascii="Arial" w:hAnsi="Arial" w:cs="Arial"/>
+        </w:rPr>
       </w:pPr>
     </w:p>
     <w:p>
@@ -126,17 +108,22 @@
         <w:pBdr>
           <w:bottom w:val="single" w:sz="6" w:space="1" w:color="auto"/>
         </w:pBdr>
-      </w:pPr>
-    </w:p>
-    <w:p>
-      <w:pPr>
-        <w:rPr>
+        <w:rPr>
+          <w:rFonts w:ascii="Arial" w:hAnsi="Arial" w:cs="Arial"/>
+        </w:rPr>
+      </w:pPr>
+    </w:p>
+    <w:p>
+      <w:pPr>
+        <w:rPr>
+          <w:rFonts w:ascii="Arial" w:hAnsi="Arial" w:cs="Arial"/>
           <w:b/>
           <w:bCs/>
         </w:rPr>
       </w:pPr>
       <w:r>
         <w:rPr>
+          <w:rFonts w:ascii="Arial" w:hAnsi="Arial" w:cs="Arial"/>
           <w:b/>
           <w:bCs/>
         </w:rPr>
@@ -148,8 +135,14 @@
         <w:pBdr>
           <w:bottom w:val="single" w:sz="6" w:space="1" w:color="auto"/>
         </w:pBdr>
+        <w:rPr>
+          <w:rFonts w:ascii="Arial" w:hAnsi="Arial" w:cs="Arial"/>
+        </w:rPr>
       </w:pPr>
       <w:r>
+        <w:rPr>
+          <w:rFonts w:ascii="Arial" w:hAnsi="Arial" w:cs="Arial"/>
+        </w:rPr>
         <w:t>{{Note}}</w:t>
       </w:r>
     </w:p>
@@ -158,10 +151,34 @@
         <w:pBdr>
           <w:bottom w:val="single" w:sz="6" w:space="1" w:color="auto"/>
         </w:pBdr>
-      </w:pPr>
-    </w:p>
-    <w:p/>
+        <w:rPr>
+          <w:rFonts w:ascii="Arial" w:hAnsi="Arial" w:cs="Arial"/>
+        </w:rPr>
+      </w:pPr>
+    </w:p>
+    <w:p>
+      <w:pPr>
+        <w:tabs>
+          <w:tab w:val="left" w:pos="2310"/>
+        </w:tabs>
+        <w:rPr>
+          <w:rFonts w:ascii="Arial" w:hAnsi="Arial" w:cs="Arial"/>
+        </w:rPr>
+      </w:pPr>
+      <w:r>
+        <w:rPr>
+          <w:rFonts w:ascii="Arial" w:hAnsi="Arial" w:cs="Arial"/>
+        </w:rPr>
+        <w:tab/>
+      </w:r>
+    </w:p>
     <w:sectPr>
+      <w:headerReference w:type="even" r:id="rId6"/>
+      <w:headerReference w:type="default" r:id="rId7"/>
+      <w:footerReference w:type="even" r:id="rId8"/>
+      <w:footerReference w:type="default" r:id="rId9"/>
+      <w:headerReference w:type="first" r:id="rId10"/>
+      <w:footerReference w:type="first" r:id="rId11"/>
       <w:pgSz w:w="11906" w:h="16838"/>
       <w:pgMar w:top="1417" w:right="1134" w:bottom="1134" w:left="1134" w:header="708" w:footer="708" w:gutter="0"/>
       <w:cols w:space="708"/>
@@ -169,6 +186,184 @@
     </w:sectPr>
   </w:body>
 </w:document>
+</file>
+
+<file path=word/endnotes.xml><?xml version="1.0" encoding="utf-8"?>
+<w:endnotes xmlns:wpc="http://schemas.microsoft.com/office/word/2010/wordprocessingCanvas" xmlns:cx="http://schemas.microsoft.com/office/drawing/2014/chartex" xmlns:cx1="http://schemas.microsoft.com/office/drawing/2015/9/8/chartex" xmlns:cx2="http://schemas.microsoft.com/office/drawing/2015/10/21/chartex" xmlns:cx3="http://schemas.microsoft.com/office/drawing/2016/5/9/chartex" xmlns:cx4="http://schemas.microsoft.com/office/drawing/2016/5/10/chartex" xmlns:cx5="http://schemas.microsoft.com/office/drawing/2016/5/11/chartex" xmlns:cx6="http://schemas.microsoft.com/office/drawing/2016/5/12/chartex" xmlns:cx7="http://schemas.microsoft.com/office/drawing/2016/5/13/chartex" xmlns:cx8="http://schemas.microsoft.com/office/drawing/2016/5/14/chartex" xmlns:mc="http://schemas.openxmlformats.org/markup-compatibility/2006" xmlns:aink="http://schemas.microsoft.com/office/drawing/2016/ink" xmlns:am3d="http://schemas.microsoft.com/office/drawing/2017/model3d" xmlns:o="urn:schemas-microsoft-com:office:office" xmlns:oel="http://schemas.microsoft.com/office/2019/extlst" xmlns:r="http://schemas.openxmlformats.org/officeDocument/2006/relationships" xmlns:m="http://schemas.openxmlformats.org/officeDocument/2006/math" xmlns:v="urn:schemas-microsoft-com:vml" xmlns:wp14="http://schemas.microsoft.com/office/word/2010/wordprocessingDrawing" xmlns:wp="http://schemas.openxmlformats.org/drawingml/2006/wordprocessingDrawing" xmlns:w10="urn:schemas-microsoft-com:office:word" xmlns:w="http://schemas.openxmlformats.org/wordprocessingml/2006/main" xmlns:w14="http://schemas.microsoft.com/office/word/2010/wordml" xmlns:w15="http://schemas.microsoft.com/office/word/2012/wordml" xmlns:w16cex="http://schemas.microsoft.com/office/word/2018/wordml/cex" xmlns:w16cid="http://schemas.microsoft.com/office/word/2016/wordml/cid" xmlns:w16="http://schemas.microsoft.com/office/word/2018/wordml" xmlns:w16sdtdh="http://schemas.microsoft.com/office/word/2020/wordml/sdtdatahash" xmlns:w16se="http://schemas.microsoft.com/office/word/2015/wordml/symex" xmlns:wpg="http://schemas.microsoft.com/office/word/2010/wordprocessingGroup" xmlns:wpi="http://schemas.microsoft.com/office/word/2010/wordprocessingInk" xmlns:wne="http://schemas.microsoft.com/office/word/2006/wordml" xmlns:wps="http://schemas.microsoft.com/office/word/2010/wordprocessingShape" mc:Ignorable="w14 w15 w16se w16cid w16 w16cex w16sdtdh wp14">
+  <w:endnote w:type="separator" w:id="-1">
+    <w:p>
+      <w:pPr>
+        <w:spacing w:after="0" w:line="240" w:lineRule="auto"/>
+      </w:pPr>
+      <w:r>
+        <w:separator/>
+      </w:r>
+    </w:p>
+  </w:endnote>
+  <w:endnote w:type="continuationSeparator" w:id="0">
+    <w:p>
+      <w:pPr>
+        <w:spacing w:after="0" w:line="240" w:lineRule="auto"/>
+      </w:pPr>
+      <w:r>
+        <w:continuationSeparator/>
+      </w:r>
+    </w:p>
+  </w:endnote>
+</w:endnotes>
+</file>
+
+<file path=word/footer1.xml><?xml version="1.0" encoding="utf-8"?>
+<w:ftr xmlns:wpc="http://schemas.microsoft.com/office/word/2010/wordprocessingCanvas" xmlns:cx="http://schemas.microsoft.com/office/drawing/2014/chartex" xmlns:cx1="http://schemas.microsoft.com/office/drawing/2015/9/8/chartex" xmlns:cx2="http://schemas.microsoft.com/office/drawing/2015/10/21/chartex" xmlns:cx3="http://schemas.microsoft.com/office/drawing/2016/5/9/chartex" xmlns:cx4="http://schemas.microsoft.com/office/drawing/2016/5/10/chartex" xmlns:cx5="http://schemas.microsoft.com/office/drawing/2016/5/11/chartex" xmlns:cx6="http://schemas.microsoft.com/office/drawing/2016/5/12/chartex" xmlns:cx7="http://schemas.microsoft.com/office/drawing/2016/5/13/chartex" xmlns:cx8="http://schemas.microsoft.com/office/drawing/2016/5/14/chartex" xmlns:mc="http://schemas.openxmlformats.org/markup-compatibility/2006" xmlns:aink="http://schemas.microsoft.com/office/drawing/2016/ink" xmlns:am3d="http://schemas.microsoft.com/office/drawing/2017/model3d" xmlns:o="urn:schemas-microsoft-com:office:office" xmlns:oel="http://schemas.microsoft.com/office/2019/extlst" xmlns:r="http://schemas.openxmlformats.org/officeDocument/2006/relationships" xmlns:m="http://schemas.openxmlformats.org/officeDocument/2006/math" xmlns:v="urn:schemas-microsoft-com:vml" xmlns:wp14="http://schemas.microsoft.com/office/word/2010/wordprocessingDrawing" xmlns:wp="http://schemas.openxmlformats.org/drawingml/2006/wordprocessingDrawing" xmlns:w10="urn:schemas-microsoft-com:office:word" xmlns:w="http://schemas.openxmlformats.org/wordprocessingml/2006/main" xmlns:w14="http://schemas.microsoft.com/office/word/2010/wordml" xmlns:w15="http://schemas.microsoft.com/office/word/2012/wordml" xmlns:w16cex="http://schemas.microsoft.com/office/word/2018/wordml/cex" xmlns:w16cid="http://schemas.microsoft.com/office/word/2016/wordml/cid" xmlns:w16="http://schemas.microsoft.com/office/word/2018/wordml" xmlns:w16sdtdh="http://schemas.microsoft.com/office/word/2020/wordml/sdtdatahash" xmlns:w16se="http://schemas.microsoft.com/office/word/2015/wordml/symex" xmlns:wpg="http://schemas.microsoft.com/office/word/2010/wordprocessingGroup" xmlns:wpi="http://schemas.microsoft.com/office/word/2010/wordprocessingInk" xmlns:wne="http://schemas.microsoft.com/office/word/2006/wordml" xmlns:wps="http://schemas.microsoft.com/office/word/2010/wordprocessingShape" mc:Ignorable="w14 w15 w16se w16cid w16 w16cex w16sdtdh wp14">
+  <w:p>
+    <w:pPr>
+      <w:pStyle w:val="Pidipagina"/>
+    </w:pPr>
+  </w:p>
+</w:ftr>
+</file>
+
+<file path=word/footer2.xml><?xml version="1.0" encoding="utf-8"?>
+<w:ftr xmlns:wpc="http://schemas.microsoft.com/office/word/2010/wordprocessingCanvas" xmlns:cx="http://schemas.microsoft.com/office/drawing/2014/chartex" xmlns:cx1="http://schemas.microsoft.com/office/drawing/2015/9/8/chartex" xmlns:cx2="http://schemas.microsoft.com/office/drawing/2015/10/21/chartex" xmlns:cx3="http://schemas.microsoft.com/office/drawing/2016/5/9/chartex" xmlns:cx4="http://schemas.microsoft.com/office/drawing/2016/5/10/chartex" xmlns:cx5="http://schemas.microsoft.com/office/drawing/2016/5/11/chartex" xmlns:cx6="http://schemas.microsoft.com/office/drawing/2016/5/12/chartex" xmlns:cx7="http://schemas.microsoft.com/office/drawing/2016/5/13/chartex" xmlns:cx8="http://schemas.microsoft.com/office/drawing/2016/5/14/chartex" xmlns:mc="http://schemas.openxmlformats.org/markup-compatibility/2006" xmlns:aink="http://schemas.microsoft.com/office/drawing/2016/ink" xmlns:am3d="http://schemas.microsoft.com/office/drawing/2017/model3d" xmlns:o="urn:schemas-microsoft-com:office:office" xmlns:oel="http://schemas.microsoft.com/office/2019/extlst" xmlns:r="http://schemas.openxmlformats.org/officeDocument/2006/relationships" xmlns:m="http://schemas.openxmlformats.org/officeDocument/2006/math" xmlns:v="urn:schemas-microsoft-com:vml" xmlns:wp14="http://schemas.microsoft.com/office/word/2010/wordprocessingDrawing" xmlns:wp="http://schemas.openxmlformats.org/drawingml/2006/wordprocessingDrawing" xmlns:w10="urn:schemas-microsoft-com:office:word" xmlns:w="http://schemas.openxmlformats.org/wordprocessingml/2006/main" xmlns:w14="http://schemas.microsoft.com/office/word/2010/wordml" xmlns:w15="http://schemas.microsoft.com/office/word/2012/wordml" xmlns:w16cex="http://schemas.microsoft.com/office/word/2018/wordml/cex" xmlns:w16cid="http://schemas.microsoft.com/office/word/2016/wordml/cid" xmlns:w16="http://schemas.microsoft.com/office/word/2018/wordml" xmlns:w16sdtdh="http://schemas.microsoft.com/office/word/2020/wordml/sdtdatahash" xmlns:w16se="http://schemas.microsoft.com/office/word/2015/wordml/symex" xmlns:wpg="http://schemas.microsoft.com/office/word/2010/wordprocessingGroup" xmlns:wpi="http://schemas.microsoft.com/office/word/2010/wordprocessingInk" xmlns:wne="http://schemas.microsoft.com/office/word/2006/wordml" xmlns:wps="http://schemas.microsoft.com/office/word/2010/wordprocessingShape" mc:Ignorable="w14 w15 w16se w16cid w16 w16cex w16sdtdh wp14">
+  <w:p>
+    <w:pPr>
+      <w:pStyle w:val="Pidipagina"/>
+      <w:pBdr>
+        <w:bottom w:val="single" w:sz="6" w:space="1" w:color="auto"/>
+      </w:pBdr>
+      <w:jc w:val="center"/>
+    </w:pPr>
+  </w:p>
+  <w:p>
+    <w:pPr>
+      <w:pStyle w:val="Pidipagina"/>
+      <w:jc w:val="center"/>
+    </w:pPr>
+    <w:r>
+      <w:t>FF Studio - Via Roma 94 - 84070 Trentinara (SA)</w:t>
+    </w:r>
+  </w:p>
+</w:ftr>
+</file>
+
+<file path=word/footer3.xml><?xml version="1.0" encoding="utf-8"?>
+<w:ftr xmlns:wpc="http://schemas.microsoft.com/office/word/2010/wordprocessingCanvas" xmlns:cx="http://schemas.microsoft.com/office/drawing/2014/chartex" xmlns:cx1="http://schemas.microsoft.com/office/drawing/2015/9/8/chartex" xmlns:cx2="http://schemas.microsoft.com/office/drawing/2015/10/21/chartex" xmlns:cx3="http://schemas.microsoft.com/office/drawing/2016/5/9/chartex" xmlns:cx4="http://schemas.microsoft.com/office/drawing/2016/5/10/chartex" xmlns:cx5="http://schemas.microsoft.com/office/drawing/2016/5/11/chartex" xmlns:cx6="http://schemas.microsoft.com/office/drawing/2016/5/12/chartex" xmlns:cx7="http://schemas.microsoft.com/office/drawing/2016/5/13/chartex" xmlns:cx8="http://schemas.microsoft.com/office/drawing/2016/5/14/chartex" xmlns:mc="http://schemas.openxmlformats.org/markup-compatibility/2006" xmlns:aink="http://schemas.microsoft.com/office/drawing/2016/ink" xmlns:am3d="http://schemas.microsoft.com/office/drawing/2017/model3d" xmlns:o="urn:schemas-microsoft-com:office:office" xmlns:oel="http://schemas.microsoft.com/office/2019/extlst" xmlns:r="http://schemas.openxmlformats.org/officeDocument/2006/relationships" xmlns:m="http://schemas.openxmlformats.org/officeDocument/2006/math" xmlns:v="urn:schemas-microsoft-com:vml" xmlns:wp14="http://schemas.microsoft.com/office/word/2010/wordprocessingDrawing" xmlns:wp="http://schemas.openxmlformats.org/drawingml/2006/wordprocessingDrawing" xmlns:w10="urn:schemas-microsoft-com:office:word" xmlns:w="http://schemas.openxmlformats.org/wordprocessingml/2006/main" xmlns:w14="http://schemas.microsoft.com/office/word/2010/wordml" xmlns:w15="http://schemas.microsoft.com/office/word/2012/wordml" xmlns:w16cex="http://schemas.microsoft.com/office/word/2018/wordml/cex" xmlns:w16cid="http://schemas.microsoft.com/office/word/2016/wordml/cid" xmlns:w16="http://schemas.microsoft.com/office/word/2018/wordml" xmlns:w16sdtdh="http://schemas.microsoft.com/office/word/2020/wordml/sdtdatahash" xmlns:w16se="http://schemas.microsoft.com/office/word/2015/wordml/symex" xmlns:wpg="http://schemas.microsoft.com/office/word/2010/wordprocessingGroup" xmlns:wpi="http://schemas.microsoft.com/office/word/2010/wordprocessingInk" xmlns:wne="http://schemas.microsoft.com/office/word/2006/wordml" xmlns:wps="http://schemas.microsoft.com/office/word/2010/wordprocessingShape" mc:Ignorable="w14 w15 w16se w16cid w16 w16cex w16sdtdh wp14">
+  <w:p>
+    <w:pPr>
+      <w:pStyle w:val="Pidipagina"/>
+    </w:pPr>
+  </w:p>
+</w:ftr>
+</file>
+
+<file path=word/footnotes.xml><?xml version="1.0" encoding="utf-8"?>
+<w:footnotes xmlns:wpc="http://schemas.microsoft.com/office/word/2010/wordprocessingCanvas" xmlns:cx="http://schemas.microsoft.com/office/drawing/2014/chartex" xmlns:cx1="http://schemas.microsoft.com/office/drawing/2015/9/8/chartex" xmlns:cx2="http://schemas.microsoft.com/office/drawing/2015/10/21/chartex" xmlns:cx3="http://schemas.microsoft.com/office/drawing/2016/5/9/chartex" xmlns:cx4="http://schemas.microsoft.com/office/drawing/2016/5/10/chartex" xmlns:cx5="http://schemas.microsoft.com/office/drawing/2016/5/11/chartex" xmlns:cx6="http://schemas.microsoft.com/office/drawing/2016/5/12/chartex" xmlns:cx7="http://schemas.microsoft.com/office/drawing/2016/5/13/chartex" xmlns:cx8="http://schemas.microsoft.com/office/drawing/2016/5/14/chartex" xmlns:mc="http://schemas.openxmlformats.org/markup-compatibility/2006" xmlns:aink="http://schemas.microsoft.com/office/drawing/2016/ink" xmlns:am3d="http://schemas.microsoft.com/office/drawing/2017/model3d" xmlns:o="urn:schemas-microsoft-com:office:office" xmlns:oel="http://schemas.microsoft.com/office/2019/extlst" xmlns:r="http://schemas.openxmlformats.org/officeDocument/2006/relationships" xmlns:m="http://schemas.openxmlformats.org/officeDocument/2006/math" xmlns:v="urn:schemas-microsoft-com:vml" xmlns:wp14="http://schemas.microsoft.com/office/word/2010/wordprocessingDrawing" xmlns:wp="http://schemas.openxmlformats.org/drawingml/2006/wordprocessingDrawing" xmlns:w10="urn:schemas-microsoft-com:office:word" xmlns:w="http://schemas.openxmlformats.org/wordprocessingml/2006/main" xmlns:w14="http://schemas.microsoft.com/office/word/2010/wordml" xmlns:w15="http://schemas.microsoft.com/office/word/2012/wordml" xmlns:w16cex="http://schemas.microsoft.com/office/word/2018/wordml/cex" xmlns:w16cid="http://schemas.microsoft.com/office/word/2016/wordml/cid" xmlns:w16="http://schemas.microsoft.com/office/word/2018/wordml" xmlns:w16sdtdh="http://schemas.microsoft.com/office/word/2020/wordml/sdtdatahash" xmlns:w16se="http://schemas.microsoft.com/office/word/2015/wordml/symex" xmlns:wpg="http://schemas.microsoft.com/office/word/2010/wordprocessingGroup" xmlns:wpi="http://schemas.microsoft.com/office/word/2010/wordprocessingInk" xmlns:wne="http://schemas.microsoft.com/office/word/2006/wordml" xmlns:wps="http://schemas.microsoft.com/office/word/2010/wordprocessingShape" mc:Ignorable="w14 w15 w16se w16cid w16 w16cex w16sdtdh wp14">
+  <w:footnote w:type="separator" w:id="-1">
+    <w:p>
+      <w:pPr>
+        <w:spacing w:after="0" w:line="240" w:lineRule="auto"/>
+      </w:pPr>
+      <w:r>
+        <w:separator/>
+      </w:r>
+    </w:p>
+  </w:footnote>
+  <w:footnote w:type="continuationSeparator" w:id="0">
+    <w:p>
+      <w:pPr>
+        <w:spacing w:after="0" w:line="240" w:lineRule="auto"/>
+      </w:pPr>
+      <w:r>
+        <w:continuationSeparator/>
+      </w:r>
+    </w:p>
+  </w:footnote>
+</w:footnotes>
+</file>
+
+<file path=word/header1.xml><?xml version="1.0" encoding="utf-8"?>
+<w:hdr xmlns:wpc="http://schemas.microsoft.com/office/word/2010/wordprocessingCanvas" xmlns:cx="http://schemas.microsoft.com/office/drawing/2014/chartex" xmlns:cx1="http://schemas.microsoft.com/office/drawing/2015/9/8/chartex" xmlns:cx2="http://schemas.microsoft.com/office/drawing/2015/10/21/chartex" xmlns:cx3="http://schemas.microsoft.com/office/drawing/2016/5/9/chartex" xmlns:cx4="http://schemas.microsoft.com/office/drawing/2016/5/10/chartex" xmlns:cx5="http://schemas.microsoft.com/office/drawing/2016/5/11/chartex" xmlns:cx6="http://schemas.microsoft.com/office/drawing/2016/5/12/chartex" xmlns:cx7="http://schemas.microsoft.com/office/drawing/2016/5/13/chartex" xmlns:cx8="http://schemas.microsoft.com/office/drawing/2016/5/14/chartex" xmlns:mc="http://schemas.openxmlformats.org/markup-compatibility/2006" xmlns:aink="http://schemas.microsoft.com/office/drawing/2016/ink" xmlns:am3d="http://schemas.microsoft.com/office/drawing/2017/model3d" xmlns:o="urn:schemas-microsoft-com:office:office" xmlns:oel="http://schemas.microsoft.com/office/2019/extlst" xmlns:r="http://schemas.openxmlformats.org/officeDocument/2006/relationships" xmlns:m="http://schemas.openxmlformats.org/officeDocument/2006/math" xmlns:v="urn:schemas-microsoft-com:vml" xmlns:wp14="http://schemas.microsoft.com/office/word/2010/wordprocessingDrawing" xmlns:wp="http://schemas.openxmlformats.org/drawingml/2006/wordprocessingDrawing" xmlns:w10="urn:schemas-microsoft-com:office:word" xmlns:w="http://schemas.openxmlformats.org/wordprocessingml/2006/main" xmlns:w14="http://schemas.microsoft.com/office/word/2010/wordml" xmlns:w15="http://schemas.microsoft.com/office/word/2012/wordml" xmlns:w16cex="http://schemas.microsoft.com/office/word/2018/wordml/cex" xmlns:w16cid="http://schemas.microsoft.com/office/word/2016/wordml/cid" xmlns:w16="http://schemas.microsoft.com/office/word/2018/wordml" xmlns:w16sdtdh="http://schemas.microsoft.com/office/word/2020/wordml/sdtdatahash" xmlns:w16se="http://schemas.microsoft.com/office/word/2015/wordml/symex" xmlns:wpg="http://schemas.microsoft.com/office/word/2010/wordprocessingGroup" xmlns:wpi="http://schemas.microsoft.com/office/word/2010/wordprocessingInk" xmlns:wne="http://schemas.microsoft.com/office/word/2006/wordml" xmlns:wps="http://schemas.microsoft.com/office/word/2010/wordprocessingShape" mc:Ignorable="w14 w15 w16se w16cid w16 w16cex w16sdtdh wp14">
+  <w:p>
+    <w:pPr>
+      <w:pStyle w:val="Intestazione"/>
+    </w:pPr>
+  </w:p>
+</w:hdr>
+</file>
+
+<file path=word/header2.xml><?xml version="1.0" encoding="utf-8"?>
+<w:hdr xmlns:wpc="http://schemas.microsoft.com/office/word/2010/wordprocessingCanvas" xmlns:cx="http://schemas.microsoft.com/office/drawing/2014/chartex" xmlns:cx1="http://schemas.microsoft.com/office/drawing/2015/9/8/chartex" xmlns:cx2="http://schemas.microsoft.com/office/drawing/2015/10/21/chartex" xmlns:cx3="http://schemas.microsoft.com/office/drawing/2016/5/9/chartex" xmlns:cx4="http://schemas.microsoft.com/office/drawing/2016/5/10/chartex" xmlns:cx5="http://schemas.microsoft.com/office/drawing/2016/5/11/chartex" xmlns:cx6="http://schemas.microsoft.com/office/drawing/2016/5/12/chartex" xmlns:cx7="http://schemas.microsoft.com/office/drawing/2016/5/13/chartex" xmlns:cx8="http://schemas.microsoft.com/office/drawing/2016/5/14/chartex" xmlns:mc="http://schemas.openxmlformats.org/markup-compatibility/2006" xmlns:aink="http://schemas.microsoft.com/office/drawing/2016/ink" xmlns:am3d="http://schemas.microsoft.com/office/drawing/2017/model3d" xmlns:o="urn:schemas-microsoft-com:office:office" xmlns:oel="http://schemas.microsoft.com/office/2019/extlst" xmlns:r="http://schemas.openxmlformats.org/officeDocument/2006/relationships" xmlns:m="http://schemas.openxmlformats.org/officeDocument/2006/math" xmlns:v="urn:schemas-microsoft-com:vml" xmlns:wp14="http://schemas.microsoft.com/office/word/2010/wordprocessingDrawing" xmlns:wp="http://schemas.openxmlformats.org/drawingml/2006/wordprocessingDrawing" xmlns:w10="urn:schemas-microsoft-com:office:word" xmlns:w="http://schemas.openxmlformats.org/wordprocessingml/2006/main" xmlns:w14="http://schemas.microsoft.com/office/word/2010/wordml" xmlns:w15="http://schemas.microsoft.com/office/word/2012/wordml" xmlns:w16cex="http://schemas.microsoft.com/office/word/2018/wordml/cex" xmlns:w16cid="http://schemas.microsoft.com/office/word/2016/wordml/cid" xmlns:w16="http://schemas.microsoft.com/office/word/2018/wordml" xmlns:w16sdtdh="http://schemas.microsoft.com/office/word/2020/wordml/sdtdatahash" xmlns:w16se="http://schemas.microsoft.com/office/word/2015/wordml/symex" xmlns:wpg="http://schemas.microsoft.com/office/word/2010/wordprocessingGroup" xmlns:wpi="http://schemas.microsoft.com/office/word/2010/wordprocessingInk" xmlns:wne="http://schemas.microsoft.com/office/word/2006/wordml" xmlns:wps="http://schemas.microsoft.com/office/word/2010/wordprocessingShape" mc:Ignorable="w14 w15 w16se w16cid w16 w16cex w16sdtdh wp14">
+  <w:p>
+    <w:pPr>
+      <w:pStyle w:val="Intestazione"/>
+      <w:pBdr>
+        <w:bottom w:val="single" w:sz="6" w:space="1" w:color="auto"/>
+      </w:pBdr>
+      <w:jc w:val="center"/>
+    </w:pPr>
+    <w:r>
+      <w:rPr>
+        <w:noProof/>
+      </w:rPr>
+      <w:drawing>
+        <wp:inline distT="0" distB="0" distL="0" distR="0" wp14:anchorId="02CE92D1" wp14:editId="49E2FE3E">
+          <wp:extent cx="1800476" cy="1124107"/>
+          <wp:effectExtent l="0" t="0" r="9525" b="0"/>
+          <wp:docPr id="517427459" name="Immagine 1" descr="Immagine che contiene testo, logo, Carattere, Elementi grafici&#10;&#10;Descrizione generata automaticamente"/>
+          <wp:cNvGraphicFramePr>
+            <a:graphicFrameLocks xmlns:a="http://schemas.openxmlformats.org/drawingml/2006/main" noChangeAspect="1"/>
+          </wp:cNvGraphicFramePr>
+          <a:graphic xmlns:a="http://schemas.openxmlformats.org/drawingml/2006/main">
+            <a:graphicData uri="http://schemas.openxmlformats.org/drawingml/2006/picture">
+              <pic:pic xmlns:pic="http://schemas.openxmlformats.org/drawingml/2006/picture">
+                <pic:nvPicPr>
+                  <pic:cNvPr id="517427459" name="Immagine 1" descr="Immagine che contiene testo, logo, Carattere, Elementi grafici&#10;&#10;Descrizione generata automaticamente"/>
+                  <pic:cNvPicPr/>
+                </pic:nvPicPr>
+                <pic:blipFill>
+                  <a:blip r:embed="rId1"/>
+                  <a:stretch>
+                    <a:fillRect/>
+                  </a:stretch>
+                </pic:blipFill>
+                <pic:spPr>
+                  <a:xfrm>
+                    <a:off x="0" y="0"/>
+                    <a:ext cx="1800476" cy="1124107"/>
+                  </a:xfrm>
+                  <a:prstGeom prst="rect">
+                    <a:avLst/>
+                  </a:prstGeom>
+                </pic:spPr>
+              </pic:pic>
+            </a:graphicData>
+          </a:graphic>
+        </wp:inline>
+      </w:drawing>
+    </w:r>
+  </w:p>
+  <w:p>
+    <w:pPr>
+      <w:pStyle w:val="Intestazione"/>
+      <w:jc w:val="center"/>
+    </w:pPr>
+  </w:p>
+  <w:p>
+    <w:pPr>
+      <w:pStyle w:val="Intestazione"/>
+    </w:pPr>
+  </w:p>
+</w:hdr>
+</file>
+
+<file path=word/header3.xml><?xml version="1.0" encoding="utf-8"?>
+<w:hdr xmlns:wpc="http://schemas.microsoft.com/office/word/2010/wordprocessingCanvas" xmlns:cx="http://schemas.microsoft.com/office/drawing/2014/chartex" xmlns:cx1="http://schemas.microsoft.com/office/drawing/2015/9/8/chartex" xmlns:cx2="http://schemas.microsoft.com/office/drawing/2015/10/21/chartex" xmlns:cx3="http://schemas.microsoft.com/office/drawing/2016/5/9/chartex" xmlns:cx4="http://schemas.microsoft.com/office/drawing/2016/5/10/chartex" xmlns:cx5="http://schemas.microsoft.com/office/drawing/2016/5/11/chartex" xmlns:cx6="http://schemas.microsoft.com/office/drawing/2016/5/12/chartex" xmlns:cx7="http://schemas.microsoft.com/office/drawing/2016/5/13/chartex" xmlns:cx8="http://schemas.microsoft.com/office/drawing/2016/5/14/chartex" xmlns:mc="http://schemas.openxmlformats.org/markup-compatibility/2006" xmlns:aink="http://schemas.microsoft.com/office/drawing/2016/ink" xmlns:am3d="http://schemas.microsoft.com/office/drawing/2017/model3d" xmlns:o="urn:schemas-microsoft-com:office:office" xmlns:oel="http://schemas.microsoft.com/office/2019/extlst" xmlns:r="http://schemas.openxmlformats.org/officeDocument/2006/relationships" xmlns:m="http://schemas.openxmlformats.org/officeDocument/2006/math" xmlns:v="urn:schemas-microsoft-com:vml" xmlns:wp14="http://schemas.microsoft.com/office/word/2010/wordprocessingDrawing" xmlns:wp="http://schemas.openxmlformats.org/drawingml/2006/wordprocessingDrawing" xmlns:w10="urn:schemas-microsoft-com:office:word" xmlns:w="http://schemas.openxmlformats.org/wordprocessingml/2006/main" xmlns:w14="http://schemas.microsoft.com/office/word/2010/wordml" xmlns:w15="http://schemas.microsoft.com/office/word/2012/wordml" xmlns:w16cex="http://schemas.microsoft.com/office/word/2018/wordml/cex" xmlns:w16cid="http://schemas.microsoft.com/office/word/2016/wordml/cid" xmlns:w16="http://schemas.microsoft.com/office/word/2018/wordml" xmlns:w16sdtdh="http://schemas.microsoft.com/office/word/2020/wordml/sdtdatahash" xmlns:w16se="http://schemas.microsoft.com/office/word/2015/wordml/symex" xmlns:wpg="http://schemas.microsoft.com/office/word/2010/wordprocessingGroup" xmlns:wpi="http://schemas.microsoft.com/office/word/2010/wordprocessingInk" xmlns:wne="http://schemas.microsoft.com/office/word/2006/wordml" xmlns:wps="http://schemas.microsoft.com/office/word/2010/wordprocessingShape" mc:Ignorable="w14 w15 w16se w16cid w16 w16cex w16sdtdh wp14">
+  <w:p>
+    <w:pPr>
+      <w:pStyle w:val="Intestazione"/>
+    </w:pPr>
+  </w:p>
+</w:hdr>
 </file>
 
 <file path=word/styles.xml><?xml version="1.0" encoding="utf-8"?>
@@ -600,6 +795,62 @@
     <w:semiHidden/>
     <w:unhideWhenUsed/>
   </w:style>
+  <w:style w:type="paragraph" w:styleId="Intestazione">
+    <w:name w:val="header"/>
+    <w:basedOn w:val="Normale"/>
+    <w:link w:val="IntestazioneCarattere"/>
+    <w:uiPriority w:val="99"/>
+    <w:unhideWhenUsed/>
+    <w:rsid w:val="007362EE"/>
+    <w:pPr>
+      <w:tabs>
+        <w:tab w:val="center" w:pos="4819"/>
+        <w:tab w:val="right" w:pos="9638"/>
+      </w:tabs>
+      <w:spacing w:after="0" w:line="240" w:lineRule="auto"/>
+    </w:pPr>
+  </w:style>
+  <w:style w:type="character" w:customStyle="1" w:styleId="IntestazioneCarattere">
+    <w:name w:val="Intestazione Carattere"/>
+    <w:basedOn w:val="Carpredefinitoparagrafo"/>
+    <w:link w:val="Intestazione"/>
+    <w:uiPriority w:val="99"/>
+    <w:rsid w:val="007362EE"/>
+  </w:style>
+  <w:style w:type="paragraph" w:styleId="Pidipagina">
+    <w:name w:val="footer"/>
+    <w:basedOn w:val="Normale"/>
+    <w:link w:val="PidipaginaCarattere"/>
+    <w:uiPriority w:val="99"/>
+    <w:unhideWhenUsed/>
+    <w:rsid w:val="007362EE"/>
+    <w:pPr>
+      <w:tabs>
+        <w:tab w:val="center" w:pos="4819"/>
+        <w:tab w:val="right" w:pos="9638"/>
+      </w:tabs>
+      <w:spacing w:after="0" w:line="240" w:lineRule="auto"/>
+    </w:pPr>
+  </w:style>
+  <w:style w:type="character" w:customStyle="1" w:styleId="PidipaginaCarattere">
+    <w:name w:val="Piè di pagina Carattere"/>
+    <w:basedOn w:val="Carpredefinitoparagrafo"/>
+    <w:link w:val="Pidipagina"/>
+    <w:uiPriority w:val="99"/>
+    <w:rsid w:val="007362EE"/>
+  </w:style>
+  <w:style w:type="character" w:styleId="Enfasidelicata">
+    <w:name w:val="Subtle Emphasis"/>
+    <w:basedOn w:val="Carpredefinitoparagrafo"/>
+    <w:uiPriority w:val="19"/>
+    <w:qFormat/>
+    <w:rsid w:val="00FC690A"/>
+    <w:rPr>
+      <w:i/>
+      <w:iCs/>
+      <w:color w:val="404040" w:themeColor="text1" w:themeTint="BF"/>
+    </w:rPr>
+  </w:style>
 </w:styles>
 </file>
 

</xml_diff>